<commit_message>
more change nosql pec2
</commit_message>
<xml_diff>
--- a/nosql/PEC2/PEC2-NoSQL_M2.852.docx
+++ b/nosql/PEC2/PEC2-NoSQL_M2.852.docx
@@ -248,7 +248,9 @@
         </w:rPr>
       </w:pPr>
       <w:r>
-        <w:rPr/>
+        <w:rPr>
+          <w:color w:val="auto"/>
+        </w:rPr>
       </w:r>
     </w:p>
     <w:p>
@@ -285,6 +287,8 @@
         <w:rPr>
           <w:rFonts w:eastAsia="Arial" w:cs="Arial"/>
           <w:b w:val="false"/>
+          <w:b w:val="false"/>
+          <w:i w:val="false"/>
           <w:i w:val="false"/>
           <w:caps w:val="false"/>
           <w:smallCaps w:val="false"/>
@@ -296,9 +300,15 @@
       </w:pPr>
       <w:r>
         <w:rPr>
-          <w:rFonts w:ascii="Calibri" w:hAnsi="Calibri"/>
-          <w:sz w:val="20"/>
-          <w:szCs w:val="20"/>
+          <w:rFonts w:eastAsia="Arial" w:cs="Arial"/>
+          <w:b w:val="false"/>
+          <w:i w:val="false"/>
+          <w:caps w:val="false"/>
+          <w:smallCaps w:val="false"/>
+          <w:color w:val="auto"/>
+          <w:spacing w:val="0"/>
+          <w:kern w:val="0"/>
+          <w:lang w:val="es-ES" w:eastAsia="zh-CN" w:bidi="hi-IN"/>
         </w:rPr>
       </w:r>
     </w:p>
@@ -326,8 +336,51 @@
           <w:szCs w:val="20"/>
           <w:lang w:val="es-ES" w:eastAsia="zh-CN" w:bidi="hi-IN"/>
         </w:rPr>
-        <w:t xml:space="preserve">Los requisitos anteriores hacen que una base de datos relacional no sea adecuada debido a su ineficiencia para manejar grandes cantidades de datos y </w:t>
-      </w:r>
+        <w:t>Los requisitos anteriores hacen que una base de datos relacional no sea adecuada debido a su ineficiencia para manejar grandes cantidades de datos y por el alto costo que supondría añadir nuevos sensores debido a la rigidez de la estructura de datos. Además, las operaciones de lectura y escritura en una base de datos relacional pueden generar bloqueos y cuellos de botella que afecten negativamente a la escalabilidad y rendimiento de la aplicación, especialmente cuando se espera un alto nivel de concurrencia de los datos como en el caso de Healthy Soils.</w:t>
+      </w:r>
+    </w:p>
+    <w:p>
+      <w:pPr>
+        <w:pStyle w:val="LOnormal"/>
+        <w:jc w:val="both"/>
+        <w:rPr>
+          <w:rFonts w:eastAsia="Arial" w:cs="Arial"/>
+          <w:b w:val="false"/>
+          <w:b w:val="false"/>
+          <w:i w:val="false"/>
+          <w:i w:val="false"/>
+          <w:caps w:val="false"/>
+          <w:smallCaps w:val="false"/>
+          <w:color w:val="auto"/>
+          <w:spacing w:val="0"/>
+          <w:kern w:val="0"/>
+          <w:lang w:val="es-ES" w:eastAsia="zh-CN" w:bidi="hi-IN"/>
+        </w:rPr>
+      </w:pPr>
+      <w:r>
+        <w:rPr>
+          <w:rFonts w:eastAsia="Arial" w:cs="Arial"/>
+          <w:b w:val="false"/>
+          <w:i w:val="false"/>
+          <w:caps w:val="false"/>
+          <w:smallCaps w:val="false"/>
+          <w:color w:val="auto"/>
+          <w:spacing w:val="0"/>
+          <w:kern w:val="0"/>
+          <w:lang w:val="es-ES" w:eastAsia="zh-CN" w:bidi="hi-IN"/>
+        </w:rPr>
+      </w:r>
+    </w:p>
+    <w:p>
+      <w:pPr>
+        <w:pStyle w:val="LOnormal"/>
+        <w:jc w:val="both"/>
+        <w:rPr>
+          <w:rFonts w:ascii="Calibri" w:hAnsi="Calibri"/>
+          <w:sz w:val="20"/>
+          <w:szCs w:val="20"/>
+        </w:rPr>
+      </w:pPr>
       <w:r>
         <w:rPr>
           <w:rFonts w:eastAsia="Arial" w:cs="Arial" w:ascii="Calibri" w:hAnsi="Calibri"/>
@@ -342,8 +395,51 @@
           <w:szCs w:val="20"/>
           <w:lang w:val="es-ES" w:eastAsia="zh-CN" w:bidi="hi-IN"/>
         </w:rPr>
-        <w:t>por el alto</w:t>
-      </w:r>
+        <w:t>Por lo tanto, es recomendable utilizar bases de datos NoSQL. El uso de un modelo de grafos no es necesario ya que la relación entre los datos no es de gran importancia. Además, el uso de un modelo clave-valor no facilitaría el filtrado o la separación por valores de ciertos campos. Por ello, se sugiere que el modelo de datos más adecuado para Healthy Soils sería un modelo orientado a documentos, como puede ser MongoDB. Este tipo de modelo permite una estructura de datos flexible y escalable, lo que facilita la adaptación a la variedad de tipos de sensores que se puedan incorporar en el futuro. Además, su capacidad para distribuir datos horizontalmente y tolerar fallos lo hace ideal para una empresa que espera manejar una gran cantidad de datos de sensores en tiempo real.</w:t>
+      </w:r>
+    </w:p>
+    <w:p>
+      <w:pPr>
+        <w:pStyle w:val="LOnormal"/>
+        <w:jc w:val="both"/>
+        <w:rPr>
+          <w:rFonts w:eastAsia="Arial" w:cs="Arial"/>
+          <w:b w:val="false"/>
+          <w:b w:val="false"/>
+          <w:i w:val="false"/>
+          <w:i w:val="false"/>
+          <w:caps w:val="false"/>
+          <w:smallCaps w:val="false"/>
+          <w:color w:val="auto"/>
+          <w:spacing w:val="0"/>
+          <w:kern w:val="0"/>
+          <w:lang w:val="es-ES" w:eastAsia="zh-CN" w:bidi="hi-IN"/>
+        </w:rPr>
+      </w:pPr>
+      <w:r>
+        <w:rPr>
+          <w:rFonts w:eastAsia="Arial" w:cs="Arial"/>
+          <w:b w:val="false"/>
+          <w:i w:val="false"/>
+          <w:caps w:val="false"/>
+          <w:smallCaps w:val="false"/>
+          <w:color w:val="auto"/>
+          <w:spacing w:val="0"/>
+          <w:kern w:val="0"/>
+          <w:lang w:val="es-ES" w:eastAsia="zh-CN" w:bidi="hi-IN"/>
+        </w:rPr>
+      </w:r>
+    </w:p>
+    <w:p>
+      <w:pPr>
+        <w:pStyle w:val="LOnormal"/>
+        <w:jc w:val="both"/>
+        <w:rPr>
+          <w:rFonts w:ascii="Calibri" w:hAnsi="Calibri"/>
+          <w:sz w:val="20"/>
+          <w:szCs w:val="20"/>
+        </w:rPr>
+      </w:pPr>
       <w:r>
         <w:rPr>
           <w:rFonts w:eastAsia="Arial" w:cs="Arial" w:ascii="Calibri" w:hAnsi="Calibri"/>
@@ -358,108 +454,6 @@
           <w:szCs w:val="20"/>
           <w:lang w:val="es-ES" w:eastAsia="zh-CN" w:bidi="hi-IN"/>
         </w:rPr>
-        <w:t xml:space="preserve"> costo que supondría añadir nuevos sensores debido a la rigidez de la estructura de datos. Además, las operaciones de lectura y escritura en una base de datos relacional pueden generar bloqueos y cuellos de botella que afecten negativamente a la escalabilidad y rendimiento de la aplicación, especialmente cuando se espera un alto nivel de concurrencia de los datos como en el caso de Healthy Soils.</w:t>
-      </w:r>
-    </w:p>
-    <w:p>
-      <w:pPr>
-        <w:pStyle w:val="LOnormal"/>
-        <w:jc w:val="both"/>
-        <w:rPr>
-          <w:rFonts w:eastAsia="Arial" w:cs="Arial"/>
-          <w:b w:val="false"/>
-          <w:i w:val="false"/>
-          <w:caps w:val="false"/>
-          <w:smallCaps w:val="false"/>
-          <w:color w:val="auto"/>
-          <w:spacing w:val="0"/>
-          <w:kern w:val="0"/>
-          <w:lang w:val="es-ES" w:eastAsia="zh-CN" w:bidi="hi-IN"/>
-        </w:rPr>
-      </w:pPr>
-      <w:r>
-        <w:rPr>
-          <w:rFonts w:ascii="Calibri" w:hAnsi="Calibri"/>
-          <w:sz w:val="20"/>
-          <w:szCs w:val="20"/>
-        </w:rPr>
-      </w:r>
-    </w:p>
-    <w:p>
-      <w:pPr>
-        <w:pStyle w:val="LOnormal"/>
-        <w:jc w:val="both"/>
-        <w:rPr>
-          <w:rFonts w:ascii="Calibri" w:hAnsi="Calibri"/>
-          <w:sz w:val="20"/>
-          <w:szCs w:val="20"/>
-        </w:rPr>
-      </w:pPr>
-      <w:r>
-        <w:rPr>
-          <w:rFonts w:eastAsia="Arial" w:cs="Arial" w:ascii="Calibri" w:hAnsi="Calibri"/>
-          <w:b w:val="false"/>
-          <w:i w:val="false"/>
-          <w:caps w:val="false"/>
-          <w:smallCaps w:val="false"/>
-          <w:color w:val="auto"/>
-          <w:spacing w:val="0"/>
-          <w:kern w:val="0"/>
-          <w:sz w:val="20"/>
-          <w:szCs w:val="20"/>
-          <w:lang w:val="es-ES" w:eastAsia="zh-CN" w:bidi="hi-IN"/>
-        </w:rPr>
-        <w:t>Por lo tanto, es recomendable utilizar bases de datos NoSQL. El uso de un modelo de grafos no es necesario ya que la relación entre los datos no es de gran importancia. Además, el uso de un modelo clave-valor no facilitaría el filtrado o la separación por valores de ciertos campos. Por ello, se sugiere que el modelo de datos más adecuado para Healthy Soils sería un modelo orientado a documentos, como puede ser MongoDB. Este tipo de modelo permite una estructura de datos flexible y escalable, lo que facilita la adaptación a la variedad de tipos de sensores que se puedan incorporar en el futuro. Además, su capacidad para distribuir datos horizontalmente y tolerar fallos lo hace ideal para una empresa que espera manejar una gran cantidad de datos de sensores en tiempo real.</w:t>
-      </w:r>
-    </w:p>
-    <w:p>
-      <w:pPr>
-        <w:pStyle w:val="LOnormal"/>
-        <w:jc w:val="both"/>
-        <w:rPr>
-          <w:rFonts w:eastAsia="Arial" w:cs="Arial"/>
-          <w:b w:val="false"/>
-          <w:i w:val="false"/>
-          <w:caps w:val="false"/>
-          <w:smallCaps w:val="false"/>
-          <w:color w:val="auto"/>
-          <w:spacing w:val="0"/>
-          <w:kern w:val="0"/>
-          <w:lang w:val="es-ES" w:eastAsia="zh-CN" w:bidi="hi-IN"/>
-        </w:rPr>
-      </w:pPr>
-      <w:r>
-        <w:rPr>
-          <w:rFonts w:ascii="Calibri" w:hAnsi="Calibri"/>
-          <w:sz w:val="20"/>
-          <w:szCs w:val="20"/>
-        </w:rPr>
-      </w:r>
-    </w:p>
-    <w:p>
-      <w:pPr>
-        <w:pStyle w:val="LOnormal"/>
-        <w:jc w:val="both"/>
-        <w:rPr>
-          <w:rFonts w:ascii="Calibri" w:hAnsi="Calibri"/>
-          <w:sz w:val="20"/>
-          <w:szCs w:val="20"/>
-        </w:rPr>
-      </w:pPr>
-      <w:r>
-        <w:rPr>
-          <w:rFonts w:eastAsia="Arial" w:cs="Arial" w:ascii="Calibri" w:hAnsi="Calibri"/>
-          <w:b w:val="false"/>
-          <w:i w:val="false"/>
-          <w:caps w:val="false"/>
-          <w:smallCaps w:val="false"/>
-          <w:color w:val="auto"/>
-          <w:spacing w:val="0"/>
-          <w:kern w:val="0"/>
-          <w:sz w:val="20"/>
-          <w:szCs w:val="20"/>
-          <w:lang w:val="es-ES" w:eastAsia="zh-CN" w:bidi="hi-IN"/>
-        </w:rPr>
         <w:t>Finalmente, la API que se creará para los clientes requiere de una alta disponibilidad y una respuesta rápida a las consultas. Un modelo orientado a documentos como MongoDB también es adecuado en este caso, ya que puede soportar niveles elevados de concurrencia, permitiendo que los clientes puedan acceder y analizar sus datos en tiempo real.</w:t>
       </w:r>
     </w:p>
@@ -499,37 +493,7 @@
         <w:rPr>
           <w:color w:val="auto"/>
         </w:rPr>
-        <w:t>La fragmentación horizontal permitiría mejorar la disponibilidad del sistema al distribuir los datos en varios nodos, lo que aseguraría que los datos estén siempre disponibles incluso si uno de los nodos falla. Además, permitiría una fácil escalabilidad al agregar más nodos según sea necesario.</w:t>
-      </w:r>
-      <w:r>
-        <w:rPr>
-          <w:color w:val="auto"/>
-        </w:rPr>
-        <w:t xml:space="preserve"> </w:t>
-      </w:r>
-      <w:r>
-        <w:rPr>
-          <w:color w:val="auto"/>
-        </w:rPr>
-        <w:t xml:space="preserve">La distribución de carga también se mejoraría con la fragmentación horizontal ya que cada nodo tendría una carga de procesamiento y almacenamiento similar </w:t>
-      </w:r>
-      <w:r>
-        <w:rPr>
-          <w:color w:val="auto"/>
-        </w:rPr>
-        <w:t>(consistent hashing)</w:t>
-      </w:r>
-      <w:r>
-        <w:rPr>
-          <w:color w:val="auto"/>
-        </w:rPr>
-        <w:t xml:space="preserve">, evitando cuellos de botella en el sistema, </w:t>
-      </w:r>
-      <w:r>
-        <w:rPr>
-          <w:color w:val="auto"/>
-        </w:rPr>
-        <w:t>por ejemplo, se podr</w:t>
+        <w:t>La fragmentación horizontal permitiría mejorar la disponibilidad del sistema al distribuir los datos en varios nodos, lo que aseguraría que los datos estén siempre disponibles incluso si uno de los nodos falla. Además, permitiría una fácil escalabilidad al agregar más nodos según sea necesario. La distribución de carga también se mejoraría con la fragmentación horizontal ya que cada nodo tendría una carga de procesamiento y almacenamiento similar (consistent hashing), evitando cuellos de botella en el sistema, por ejemplo, se podr</w:t>
       </w:r>
       <w:r>
         <w:rPr>
@@ -684,12 +648,76 @@
       <w:pPr>
         <w:pStyle w:val="LOnormal"/>
         <w:rPr>
+          <w:color w:val="auto"/>
+        </w:rPr>
+      </w:pPr>
+      <w:r>
+        <w:rPr>
+          <w:color w:val="auto"/>
           <w:sz w:val="24"/>
           <w:szCs w:val="24"/>
         </w:rPr>
-      </w:pPr>
-      <w:r>
-        <w:rPr/>
+        <w:t>Para la aplicación de Healthy Soils se propone utilizar un modelo transaccional BASE, el cual prioriza la disponibilidad (A) de los datos por encima de la consistencia (C) de los mismos. Dado que la aplicación requiere alta disponibilidad y velocidad de acceso a los datos, esta elección se ajusta bien a sus requerimientos. Con este modelo, es posible que haya algunas pérdidas temporales en la consistencia de la información, lo que podría impedir la visualización de algunos valores debidamente actualizados o hacer que se muestren posteriormente.   En resumen, el modelo BASE es el más adecuado para la aplicación Healthy Soils debido a su alta disponibilidad y velocidad de acceso, lo que permitiría una experiencia de usuario óptima.</w:t>
+      </w:r>
+    </w:p>
+    <w:p>
+      <w:pPr>
+        <w:pStyle w:val="LOnormal"/>
+        <w:rPr>
+          <w:sz w:val="24"/>
+          <w:szCs w:val="24"/>
+        </w:rPr>
+      </w:pPr>
+      <w:r>
+        <w:rPr>
+          <w:sz w:val="24"/>
+          <w:szCs w:val="24"/>
+        </w:rPr>
+      </w:r>
+    </w:p>
+    <w:p>
+      <w:pPr>
+        <w:pStyle w:val="LOnormal"/>
+        <w:rPr>
+          <w:sz w:val="24"/>
+          <w:szCs w:val="24"/>
+        </w:rPr>
+      </w:pPr>
+      <w:r>
+        <w:rPr>
+          <w:sz w:val="24"/>
+          <w:szCs w:val="24"/>
+        </w:rPr>
+      </w:r>
+    </w:p>
+    <w:p>
+      <w:pPr>
+        <w:pStyle w:val="LOnormal"/>
+        <w:rPr>
+          <w:sz w:val="24"/>
+          <w:szCs w:val="24"/>
+        </w:rPr>
+      </w:pPr>
+      <w:r>
+        <w:rPr>
+          <w:sz w:val="24"/>
+          <w:szCs w:val="24"/>
+        </w:rPr>
+      </w:r>
+    </w:p>
+    <w:p>
+      <w:pPr>
+        <w:pStyle w:val="LOnormal"/>
+        <w:rPr>
+          <w:sz w:val="24"/>
+          <w:szCs w:val="24"/>
+        </w:rPr>
+      </w:pPr>
+      <w:r>
+        <w:rPr>
+          <w:sz w:val="24"/>
+          <w:szCs w:val="24"/>
+        </w:rPr>
       </w:r>
     </w:p>
     <w:p>
@@ -725,9 +753,9 @@
       </w:tblPr>
       <w:tblGrid>
         <w:gridCol w:w="1837"/>
-        <w:gridCol w:w="1676"/>
+        <w:gridCol w:w="1675"/>
         <w:gridCol w:w="1885"/>
-        <w:gridCol w:w="1895"/>
+        <w:gridCol w:w="1896"/>
         <w:gridCol w:w="1920"/>
       </w:tblGrid>
       <w:tr>
@@ -768,7 +796,7 @@
         </w:tc>
         <w:tc>
           <w:tcPr>
-            <w:tcW w:w="1676" w:type="dxa"/>
+            <w:tcW w:w="1675" w:type="dxa"/>
             <w:tcBorders>
               <w:top w:val="single" w:sz="4" w:space="0" w:color="000000"/>
               <w:left w:val="single" w:sz="4" w:space="0" w:color="000000"/>
@@ -836,7 +864,7 @@
         </w:tc>
         <w:tc>
           <w:tcPr>
-            <w:tcW w:w="1895" w:type="dxa"/>
+            <w:tcW w:w="1896" w:type="dxa"/>
             <w:tcBorders>
               <w:top w:val="single" w:sz="4" w:space="0" w:color="000000"/>
               <w:left w:val="single" w:sz="4" w:space="0" w:color="000000"/>
@@ -1068,7 +1096,7 @@
         </w:tc>
         <w:tc>
           <w:tcPr>
-            <w:tcW w:w="1676" w:type="dxa"/>
+            <w:tcW w:w="1675" w:type="dxa"/>
             <w:tcBorders>
               <w:top w:val="single" w:sz="4" w:space="0" w:color="000000"/>
               <w:left w:val="single" w:sz="4" w:space="0" w:color="000000"/>
@@ -1130,7 +1158,7 @@
         </w:tc>
         <w:tc>
           <w:tcPr>
-            <w:tcW w:w="1895" w:type="dxa"/>
+            <w:tcW w:w="1896" w:type="dxa"/>
             <w:tcBorders>
               <w:top w:val="single" w:sz="4" w:space="0" w:color="000000"/>
               <w:left w:val="single" w:sz="4" w:space="0" w:color="000000"/>
@@ -1229,7 +1257,7 @@
         </w:tc>
         <w:tc>
           <w:tcPr>
-            <w:tcW w:w="1676" w:type="dxa"/>
+            <w:tcW w:w="1675" w:type="dxa"/>
             <w:tcBorders>
               <w:top w:val="single" w:sz="4" w:space="0" w:color="000000"/>
               <w:left w:val="single" w:sz="4" w:space="0" w:color="000000"/>
@@ -1291,7 +1319,7 @@
         </w:tc>
         <w:tc>
           <w:tcPr>
-            <w:tcW w:w="1895" w:type="dxa"/>
+            <w:tcW w:w="1896" w:type="dxa"/>
             <w:tcBorders>
               <w:top w:val="single" w:sz="4" w:space="0" w:color="000000"/>
               <w:left w:val="single" w:sz="4" w:space="0" w:color="000000"/>
@@ -1390,7 +1418,7 @@
         </w:tc>
         <w:tc>
           <w:tcPr>
-            <w:tcW w:w="1676" w:type="dxa"/>
+            <w:tcW w:w="1675" w:type="dxa"/>
             <w:tcBorders>
               <w:top w:val="single" w:sz="4" w:space="0" w:color="000000"/>
               <w:left w:val="single" w:sz="4" w:space="0" w:color="000000"/>
@@ -1452,7 +1480,7 @@
         </w:tc>
         <w:tc>
           <w:tcPr>
-            <w:tcW w:w="1895" w:type="dxa"/>
+            <w:tcW w:w="1896" w:type="dxa"/>
             <w:tcBorders>
               <w:top w:val="single" w:sz="4" w:space="0" w:color="000000"/>
               <w:left w:val="single" w:sz="4" w:space="0" w:color="000000"/>
@@ -1551,7 +1579,7 @@
         </w:tc>
         <w:tc>
           <w:tcPr>
-            <w:tcW w:w="1676" w:type="dxa"/>
+            <w:tcW w:w="1675" w:type="dxa"/>
             <w:tcBorders>
               <w:top w:val="single" w:sz="4" w:space="0" w:color="000000"/>
               <w:left w:val="single" w:sz="4" w:space="0" w:color="000000"/>
@@ -1613,7 +1641,7 @@
         </w:tc>
         <w:tc>
           <w:tcPr>
-            <w:tcW w:w="1895" w:type="dxa"/>
+            <w:tcW w:w="1896" w:type="dxa"/>
             <w:tcBorders>
               <w:top w:val="single" w:sz="4" w:space="0" w:color="000000"/>
               <w:left w:val="single" w:sz="4" w:space="0" w:color="000000"/>
@@ -7055,7 +7083,7 @@
           </w:r>
           <w:r>
             <w:rPr/>
-            <w:t>11</w:t>
+            <w:t>12</w:t>
           </w:r>
           <w:r>
             <w:rPr/>
@@ -7122,7 +7150,7 @@
         <w:szCs w:val="12"/>
       </w:rPr>
       <w:drawing>
-        <wp:anchor behindDoc="0" distT="228600" distB="228600" distL="228600" distR="228600" simplePos="0" locked="0" layoutInCell="0" allowOverlap="1" relativeHeight="13">
+        <wp:anchor behindDoc="1" distT="228600" distB="228600" distL="228600" distR="228600" simplePos="0" locked="0" layoutInCell="0" allowOverlap="1" relativeHeight="15">
           <wp:simplePos x="0" y="0"/>
           <wp:positionH relativeFrom="column">
             <wp:posOffset>-1095375</wp:posOffset>
@@ -7170,7 +7198,7 @@
       <mc:AlternateContent>
         <mc:Choice Requires="wps">
           <w:drawing>
-            <wp:anchor behindDoc="0" distT="0" distB="0" distL="0" distR="0" simplePos="0" locked="0" layoutInCell="0" allowOverlap="1" relativeHeight="34" wp14:anchorId="53F8880F">
+            <wp:anchor behindDoc="1" distT="0" distB="0" distL="0" distR="0" simplePos="0" locked="0" layoutInCell="0" allowOverlap="1" relativeHeight="38" wp14:anchorId="53F8880F">
               <wp:simplePos x="0" y="0"/>
               <wp:positionH relativeFrom="column">
                 <wp:posOffset>-1270000</wp:posOffset>
@@ -7223,7 +7251,7 @@
                         </w:p>
                       </w:txbxContent>
                     </wps:txbx>
-                    <wps:bodyPr tIns="1463040" bIns="1463040" anchor="ctr">
+                    <wps:bodyPr tIns="2926080" bIns="2926080" anchor="ctr">
                       <a:noAutofit/>
                     </wps:bodyPr>
                   </wps:wsp>

</xml_diff>